<commit_message>
Doxy files updated & date changed to November in user manual
</commit_message>
<xml_diff>
--- a/Help_Files/Manual v2.17.0.docx
+++ b/Help_Files/Manual v2.17.0.docx
@@ -309,7 +309,12 @@
         <w:t xml:space="preserve">Revised </w:t>
       </w:r>
       <w:r>
-        <w:t>October</w:t>
+        <w:t>Novem</w:t>
+      </w:r>
+      <w:bookmarkStart w:id="0" w:name="_GoBack"/>
+      <w:bookmarkEnd w:id="0"/>
+      <w:r>
+        <w:t>ber</w:t>
       </w:r>
       <w:r>
         <w:t xml:space="preserve"> 202</w:t>
@@ -24749,8 +24754,6 @@
           <w:b/>
         </w:rPr>
       </w:pPr>
-      <w:bookmarkStart w:id="0" w:name="_GoBack"/>
-      <w:bookmarkEnd w:id="0"/>
       <w:r>
         <w:rPr>
           <w:b/>
@@ -40509,7 +40512,7 @@
         <w:rStyle w:val="PageNumber"/>
         <w:noProof/>
       </w:rPr>
-      <w:t>56</w:t>
+      <w:t>33</w:t>
     </w:r>
     <w:r>
       <w:rPr>
@@ -41640,7 +41643,7 @@
 </file>
 
 <file path=customXml/itemProps1.xml><?xml version="1.0" encoding="utf-8"?>
-<ds:datastoreItem xmlns:ds="http://schemas.openxmlformats.org/officeDocument/2006/customXml" ds:itemID="{DFA5195D-AEC7-4EA4-AF40-29349508DB84}">
+<ds:datastoreItem xmlns:ds="http://schemas.openxmlformats.org/officeDocument/2006/customXml" ds:itemID="{99A4C1CC-F915-4AC2-8A04-67A0F86C2AD1}">
   <ds:schemaRefs>
     <ds:schemaRef ds:uri="http://schemas.openxmlformats.org/officeDocument/2006/bibliography"/>
   </ds:schemaRefs>

</xml_diff>

<commit_message>
A few changes to user manual & online help + devhistory
</commit_message>
<xml_diff>
--- a/Help_Files/Manual v2.17.0.docx
+++ b/Help_Files/Manual v2.17.0.docx
@@ -311,8 +311,6 @@
       <w:r>
         <w:t>Novem</w:t>
       </w:r>
-      <w:bookmarkStart w:id="0" w:name="_GoBack"/>
-      <w:bookmarkEnd w:id="0"/>
       <w:r>
         <w:t>ber</w:t>
       </w:r>
@@ -8593,7 +8591,18 @@
         <w:t>may</w:t>
       </w:r>
       <w:r>
-        <w:t xml:space="preserve"> be placed alongside horizontal or vertical track elements; the full square representing a concourse, positioned where there is no track and used to link platforms together</w:t>
+        <w:t xml:space="preserve"> be placed alongside horizontal or vertical track elements</w:t>
+      </w:r>
+      <w:r>
+        <w:t xml:space="preserve">, or along the straight track </w:t>
+      </w:r>
+      <w:bookmarkStart w:id="0" w:name="_GoBack"/>
+      <w:bookmarkEnd w:id="0"/>
+      <w:r>
+        <w:t>of points</w:t>
+      </w:r>
+      <w:r>
+        <w:t>; the full square representing a concourse, positioned where there is no track and used to link platforms together</w:t>
       </w:r>
       <w:r>
         <w:t>; and f</w:t>
@@ -8666,10 +8675,13 @@
         <w:t xml:space="preserve">either on blank elements or </w:t>
       </w:r>
       <w:r>
-        <w:t>on top of releva</w:t>
-      </w:r>
-      <w:r>
-        <w:t>nt track elements</w:t>
+        <w:t xml:space="preserve">on top of </w:t>
+      </w:r>
+      <w:r>
+        <w:t>track elements</w:t>
+      </w:r>
+      <w:r>
+        <w:t xml:space="preserve"> other than diagonals, points, crossings, bridges and gaps</w:t>
       </w:r>
       <w:r>
         <w:t>.  Note that track cannot be placed on top of a non-station named location, the track must be placed first</w:t>
@@ -8699,7 +8711,7 @@
         <w:t xml:space="preserve"> - and it is recommended that these be named for these purposes</w:t>
       </w:r>
       <w:r>
-        <w:t>.  The stop position is fixed relative to the length of the named location and direction of train travel, but in all cases the train stops with its front adjacent to the front end of the location, to allow as much room as possible behi</w:t>
+        <w:t>.  The stop position is fixed relative to the length of the named location and direction of train travel, but in all cases the train stops with its front adjacent to the end of the location, to allow as much room as possible behi</w:t>
       </w:r>
       <w:r>
         <w:t>nd for other trains.</w:t>
@@ -8912,19 +8924,19 @@
     <w:p/>
     <w:p>
       <w:r>
-        <w:t xml:space="preserve">Note that platforms </w:t>
+        <w:t xml:space="preserve">Note that </w:t>
+      </w:r>
+      <w:r>
+        <w:t>named locations</w:t>
+      </w:r>
+      <w:r>
+        <w:t xml:space="preserve"> </w:t>
       </w:r>
       <w:r>
         <w:t>may</w:t>
       </w:r>
       <w:r>
-        <w:t xml:space="preserve"> be located where there are signals, </w:t>
-      </w:r>
-      <w:r>
-        <w:t xml:space="preserve">thereby </w:t>
-      </w:r>
-      <w:r>
-        <w:t>effectively embedding the signal in the platform</w:t>
+        <w:t xml:space="preserve"> be located where there are signals</w:t>
       </w:r>
       <w:r>
         <w:t xml:space="preserve">.  This is useful when space is </w:t>
@@ -8942,7 +8954,13 @@
         <w:t xml:space="preserve"> occur when trains are required to split - see 'splits and joins'.</w:t>
       </w:r>
       <w:r>
-        <w:t xml:space="preserve">  Locations with very long platforms that are designed to hold two or more trains can use embedded signals, but signaller control is likely to be required to move trains up a platform</w:t>
+        <w:t xml:space="preserve">  Locations with very long platforms that are designed to hold two or more trains can use embedded signals, but signaller control </w:t>
+      </w:r>
+      <w:r>
+        <w:t>may</w:t>
+      </w:r>
+      <w:r>
+        <w:t xml:space="preserve"> be required to move trains up a platform</w:t>
       </w:r>
       <w:r>
         <w:t xml:space="preserve"> to t</w:t>
@@ -40512,7 +40530,7 @@
         <w:rStyle w:val="PageNumber"/>
         <w:noProof/>
       </w:rPr>
-      <w:t>33</w:t>
+      <w:t>3</w:t>
     </w:r>
     <w:r>
       <w:rPr>
@@ -40578,7 +40596,7 @@
             <w:noProof/>
             <w:color w:val="FFFFFF" w:themeColor="background1"/>
           </w:rPr>
-          <w:t>54</w:t>
+          <w:t>1</w:t>
         </w:r>
         <w:r>
           <w:rPr>
@@ -41643,7 +41661,7 @@
 </file>
 
 <file path=customXml/itemProps1.xml><?xml version="1.0" encoding="utf-8"?>
-<ds:datastoreItem xmlns:ds="http://schemas.openxmlformats.org/officeDocument/2006/customXml" ds:itemID="{99A4C1CC-F915-4AC2-8A04-67A0F86C2AD1}">
+<ds:datastoreItem xmlns:ds="http://schemas.openxmlformats.org/officeDocument/2006/customXml" ds:itemID="{9BB86058-3EBE-475B-A604-9DC9FADE76D4}">
   <ds:schemaRefs>
     <ds:schemaRef ds:uri="http://schemas.openxmlformats.org/officeDocument/2006/bibliography"/>
   </ds:schemaRefs>

</xml_diff>